<commit_message>
Uploading word document file and mini project on Dependency Injection in Spring Boot (Constructor and Setter Injection)
</commit_message>
<xml_diff>
--- a/Courses-Learnings-And-Projects/task-assigned/Dependency_Injection_Spring_Boot_By_Sameer.docx
+++ b/Courses-Learnings-And-Projects/task-assigned/Dependency_Injection_Spring_Boot_By_Sameer.docx
@@ -5,32 +5,56 @@
     <w:p>
       <w:pPr>
         <w:pStyle w:val="Heading1"/>
+        <w:rPr>
+          <w:color w:val="auto"/>
+        </w:rPr>
       </w:pPr>
       <w:r>
+        <w:rPr>
+          <w:color w:val="auto"/>
+        </w:rPr>
         <w:t>SAYYED SAMEER BASIR (PRODUCT ENGINEERING INTERN – FULL STACK)</w:t>
       </w:r>
     </w:p>
     <w:p>
       <w:pPr>
         <w:pStyle w:val="Heading1"/>
+        <w:rPr>
+          <w:color w:val="auto"/>
+        </w:rPr>
       </w:pPr>
       <w:r>
+        <w:rPr>
+          <w:color w:val="auto"/>
+        </w:rPr>
         <w:t xml:space="preserve">TASK ASSIGNED </w:t>
       </w:r>
     </w:p>
     <w:p>
       <w:pPr>
         <w:pStyle w:val="Heading1"/>
+        <w:rPr>
+          <w:color w:val="auto"/>
+        </w:rPr>
       </w:pPr>
       <w:r>
+        <w:rPr>
+          <w:color w:val="auto"/>
+        </w:rPr>
         <w:t>Dependency Injection in Spring Boot</w:t>
       </w:r>
     </w:p>
     <w:p>
       <w:pPr>
         <w:pStyle w:val="Heading2"/>
+        <w:rPr>
+          <w:color w:val="auto"/>
+        </w:rPr>
       </w:pPr>
       <w:r>
+        <w:rPr>
+          <w:color w:val="auto"/>
+        </w:rPr>
         <w:t>Introduction to Dependency Injection</w:t>
       </w:r>
     </w:p>
@@ -42,8 +66,14 @@
     <w:p>
       <w:pPr>
         <w:pStyle w:val="Heading2"/>
+        <w:rPr>
+          <w:color w:val="auto"/>
+        </w:rPr>
       </w:pPr>
       <w:r>
+        <w:rPr>
+          <w:color w:val="auto"/>
+        </w:rPr>
         <w:t>Types of Dependency Injection</w:t>
       </w:r>
     </w:p>
@@ -65,8 +95,14 @@
     <w:p>
       <w:pPr>
         <w:pStyle w:val="Heading2"/>
+        <w:rPr>
+          <w:color w:val="auto"/>
+        </w:rPr>
       </w:pPr>
       <w:r>
+        <w:rPr>
+          <w:color w:val="auto"/>
+        </w:rPr>
         <w:t>1. Setter Dependency Injection</w:t>
       </w:r>
     </w:p>
@@ -78,8 +114,14 @@
     <w:p>
       <w:pPr>
         <w:pStyle w:val="Heading3"/>
+        <w:rPr>
+          <w:color w:val="auto"/>
+        </w:rPr>
       </w:pPr>
       <w:r>
+        <w:rPr>
+          <w:color w:val="auto"/>
+        </w:rPr>
         <w:t>How it Works?</w:t>
       </w:r>
     </w:p>
@@ -95,8 +137,14 @@
     <w:p>
       <w:pPr>
         <w:pStyle w:val="Heading3"/>
+        <w:rPr>
+          <w:color w:val="auto"/>
+        </w:rPr>
       </w:pPr>
       <w:r>
+        <w:rPr>
+          <w:color w:val="auto"/>
+        </w:rPr>
         <w:t>Advantages of Setter Injection</w:t>
       </w:r>
     </w:p>
@@ -116,8 +164,14 @@
     <w:p>
       <w:pPr>
         <w:pStyle w:val="Heading3"/>
+        <w:rPr>
+          <w:color w:val="auto"/>
+        </w:rPr>
       </w:pPr>
       <w:r>
+        <w:rPr>
+          <w:color w:val="auto"/>
+        </w:rPr>
         <w:t>Disadvantages of Setter Injection</w:t>
       </w:r>
     </w:p>
@@ -133,8 +187,14 @@
     <w:p>
       <w:pPr>
         <w:pStyle w:val="Heading3"/>
+        <w:rPr>
+          <w:color w:val="auto"/>
+        </w:rPr>
       </w:pPr>
       <w:r>
+        <w:rPr>
+          <w:color w:val="auto"/>
+        </w:rPr>
         <w:t>When to Use Setter Injection?</w:t>
       </w:r>
     </w:p>
@@ -157,8 +217,14 @@
     <w:p>
       <w:pPr>
         <w:pStyle w:val="Heading2"/>
+        <w:rPr>
+          <w:color w:val="auto"/>
+        </w:rPr>
       </w:pPr>
       <w:r>
+        <w:rPr>
+          <w:color w:val="auto"/>
+        </w:rPr>
         <w:t>2. Constructor Dependency Injection</w:t>
       </w:r>
     </w:p>
@@ -170,8 +236,14 @@
     <w:p>
       <w:pPr>
         <w:pStyle w:val="Heading3"/>
+        <w:rPr>
+          <w:color w:val="auto"/>
+        </w:rPr>
       </w:pPr>
       <w:r>
+        <w:rPr>
+          <w:color w:val="auto"/>
+        </w:rPr>
         <w:t>How it Works?</w:t>
       </w:r>
     </w:p>
@@ -187,8 +259,14 @@
     <w:p>
       <w:pPr>
         <w:pStyle w:val="Heading3"/>
+        <w:rPr>
+          <w:color w:val="auto"/>
+        </w:rPr>
       </w:pPr>
       <w:r>
+        <w:rPr>
+          <w:color w:val="auto"/>
+        </w:rPr>
         <w:t>Advantages of Constructor Injection</w:t>
       </w:r>
     </w:p>
@@ -212,8 +290,14 @@
     <w:p>
       <w:pPr>
         <w:pStyle w:val="Heading3"/>
+        <w:rPr>
+          <w:color w:val="auto"/>
+        </w:rPr>
       </w:pPr>
       <w:r>
+        <w:rPr>
+          <w:color w:val="auto"/>
+        </w:rPr>
         <w:t>Disadvantages of Constructor Injection</w:t>
       </w:r>
     </w:p>
@@ -229,8 +313,14 @@
     <w:p>
       <w:pPr>
         <w:pStyle w:val="Heading3"/>
+        <w:rPr>
+          <w:color w:val="auto"/>
+        </w:rPr>
       </w:pPr>
       <w:r>
+        <w:rPr>
+          <w:color w:val="auto"/>
+        </w:rPr>
         <w:t>When to Use Constructor Injection?</w:t>
       </w:r>
     </w:p>
@@ -250,8 +340,14 @@
     <w:p>
       <w:pPr>
         <w:pStyle w:val="Heading2"/>
+        <w:rPr>
+          <w:color w:val="auto"/>
+        </w:rPr>
       </w:pPr>
       <w:r>
+        <w:rPr>
+          <w:color w:val="auto"/>
+        </w:rPr>
         <w:t>Comparison Table: Setter Injection vs Constructor Injection</w:t>
       </w:r>
     </w:p>
@@ -493,8 +589,14 @@
     <w:p>
       <w:pPr>
         <w:pStyle w:val="Heading2"/>
+        <w:rPr>
+          <w:color w:val="auto"/>
+        </w:rPr>
       </w:pPr>
       <w:r>
+        <w:rPr>
+          <w:color w:val="auto"/>
+        </w:rPr>
         <w:lastRenderedPageBreak/>
         <w:t>Which One is Better?</w:t>
       </w:r>
@@ -518,8 +620,14 @@
     <w:p>
       <w:pPr>
         <w:pStyle w:val="Heading2"/>
+        <w:rPr>
+          <w:color w:val="auto"/>
+        </w:rPr>
       </w:pPr>
       <w:r>
+        <w:rPr>
+          <w:color w:val="auto"/>
+        </w:rPr>
         <w:t>Conclusion</w:t>
       </w:r>
     </w:p>

</xml_diff>